<commit_message>
Algemene structuur testplan toegevoegd
</commit_message>
<xml_diff>
--- a/Analyse/Software-Analyse samengevoegd.docx
+++ b/Analyse/Software-Analyse samengevoegd.docx
@@ -13334,28 +13334,68 @@
     </w:p>
     <w:p>
       <w:r>
-        <w:t xml:space="preserve">Om een testplan op te stellen is het belangrijk om de scope te definiëren. </w:t>
-      </w:r>
-      <w:bookmarkStart w:id="52" w:name="_GoBack"/>
+        <w:t>Om een testplan op te stellen is het belangrijk om de scope te definiëren</w:t>
+      </w:r>
+      <w:r>
+        <w:t>. De scope kan opgesplitst worden in enkele categorieën:</w:t>
+      </w:r>
+      <w:r>
+        <w:t xml:space="preserve"> gebruik</w:t>
+      </w:r>
+      <w:r>
+        <w:t>svriendelijk</w:t>
+      </w:r>
+      <w:r>
+        <w:t>, functionaliteit</w:t>
+      </w:r>
+      <w:r>
+        <w:t xml:space="preserve"> en abstractie (v</w:t>
+      </w:r>
+      <w:r>
+        <w:t>oor toekomstige ontwikkelaars).</w:t>
+      </w:r>
+    </w:p>
+    <w:p>
+      <w:r>
+        <w:t xml:space="preserve">Onder </w:t>
+      </w:r>
+      <w:r>
+        <w:t>gebruiksvriendelijkheid zullen alle testen vallen die betrekking hebben met de userinterface van de applicatie. De functionaliteit zal getest worden aan de hand van unit en integration testen. Het testen van de abstractie is een proces dat continue uitgevoerd moet worden tijdens de ontwikkeling van de software. Het uittesten hiervan vereist dat de testers de broncode doornemen en om zoek gaan naar mogelijkheden tot verdere abstractie.</w:t>
+      </w:r>
+    </w:p>
+    <w:p>
+      <w:r>
+        <w:t xml:space="preserve">Wanneer een scope gedefinieerd wordt is het net zo belangrijk om te vermelden welke elementen geen onderdeel zijn van de scope. </w:t>
+      </w:r>
+      <w:r>
+        <w:t xml:space="preserve">De scope wordt beperkt tot de applicatie zelf. Interactie met onderliggende lagen zoals het besturingssysteem, GlassFish en MariaDB worden </w:t>
+      </w:r>
+      <w:r>
+        <w:t>niet getest. Er wordt uitgegaan van een werkende omgeving waarop het programma kan draaien. Tot slot wordt het stresstesten van de applicatie eveneens uit de scope gehouden.</w:t>
+      </w:r>
+    </w:p>
+    <w:p>
+      <w:pPr>
+        <w:pStyle w:val="Kop2"/>
+      </w:pPr>
+      <w:bookmarkStart w:id="52" w:name="_Toc448588191"/>
+      <w:r>
+        <w:t>Unit testen</w:t>
+      </w:r>
       <w:bookmarkEnd w:id="52"/>
     </w:p>
-    <w:p/>
-    <w:p/>
-    <w:p>
-      <w:r>
-        <w:t>Buiten de scope</w:t>
-      </w:r>
-      <w:r>
-        <w:t>: stresstesting</w:t>
+    <w:p>
+      <w:r>
+        <w:t>$ aan te vullen</w:t>
       </w:r>
     </w:p>
     <w:p>
       <w:pPr>
         <w:pStyle w:val="Kop2"/>
       </w:pPr>
-      <w:bookmarkStart w:id="53" w:name="_Toc448588191"/>
-      <w:r>
-        <w:t>Unit testen</w:t>
+      <w:bookmarkStart w:id="53" w:name="_Toc448588192"/>
+      <w:r>
+        <w:t>Integration testen</w:t>
       </w:r>
       <w:bookmarkEnd w:id="53"/>
     </w:p>
@@ -13368,24 +13408,28 @@
       <w:pPr>
         <w:pStyle w:val="Kop2"/>
       </w:pPr>
-      <w:bookmarkStart w:id="54" w:name="_Toc448588192"/>
-      <w:r>
-        <w:t>Integration testen</w:t>
+      <w:bookmarkStart w:id="54" w:name="_Toc448588193"/>
+      <w:r>
+        <w:t>Usability testen</w:t>
       </w:r>
       <w:bookmarkEnd w:id="54"/>
     </w:p>
-    <w:p/>
-    <w:p>
-      <w:pPr>
-        <w:pStyle w:val="Kop2"/>
-      </w:pPr>
-      <w:bookmarkStart w:id="55" w:name="_Toc448588193"/>
-      <w:r>
-        <w:t>Usability testen</w:t>
-      </w:r>
-      <w:bookmarkEnd w:id="55"/>
-    </w:p>
-    <w:p/>
+    <w:p>
+      <w:r>
+        <w:t xml:space="preserve">In dit onderdeel wordt de GUI (grafische user interface) getest. </w:t>
+      </w:r>
+      <w:r>
+        <w:t>Het uittesten van de grafische interface gaat hand in hand met de use cases. Iedere use case beschrijft een handeling die de gebruiker zou moeten kunnen uitvoeren met het systeem. Indien de gebruiker dit niet kan (bijvoorbeeld door fouten) of heel wat hinder ondervindt om tot een resultaat te komen, dan kan de test als mislukt beschouwd worden.</w:t>
+      </w:r>
+      <w:r>
+        <w:t xml:space="preserve"> Het toekennen van veel van deze opdrachten aan externe personen is zeker een meerwaarde mede door hun beperkte of afwezige kennis van de toepassing.</w:t>
+      </w:r>
+    </w:p>
+    <w:p>
+      <w:r>
+        <w:t>$ aan te vullen: per usecase een test ontwerpen + eventuele extra testen</w:t>
+      </w:r>
+    </w:p>
     <w:p>
       <w:r>
         <w:t>Use Case 1: Meld abnormaliteiten</w:t>
@@ -13440,7 +13484,151 @@
         <w:t>12</w:t>
       </w:r>
     </w:p>
-    <w:p/>
+    <w:p>
+      <w:pPr>
+        <w:spacing w:after="160" w:line="259" w:lineRule="auto"/>
+        <w:jc w:val="left"/>
+      </w:pPr>
+      <w:r>
+        <w:br w:type="page"/>
+      </w:r>
+    </w:p>
+    <w:p>
+      <w:pPr>
+        <w:pStyle w:val="Kop2"/>
+      </w:pPr>
+      <w:r>
+        <w:lastRenderedPageBreak/>
+        <w:t>Toewijzing</w:t>
+      </w:r>
+      <w:r>
+        <w:t xml:space="preserve"> testen</w:t>
+      </w:r>
+    </w:p>
+    <w:p>
+      <w:r>
+        <w:t>$tabel aanvullen</w:t>
+      </w:r>
+      <w:bookmarkStart w:id="55" w:name="_GoBack"/>
+      <w:bookmarkEnd w:id="55"/>
+    </w:p>
+    <w:tbl>
+      <w:tblPr>
+        <w:tblStyle w:val="Tabelraster"/>
+        <w:tblW w:w="0" w:type="auto"/>
+        <w:tblLook w:val="04A0" w:firstRow="1" w:lastRow="0" w:firstColumn="1" w:lastColumn="0" w:noHBand="0" w:noVBand="1"/>
+      </w:tblPr>
+      <w:tblGrid>
+        <w:gridCol w:w="4531"/>
+        <w:gridCol w:w="4531"/>
+      </w:tblGrid>
+      <w:tr>
+        <w:tc>
+          <w:tcPr>
+            <w:tcW w:w="4531" w:type="dxa"/>
+          </w:tcPr>
+          <w:p>
+            <w:r>
+              <w:t>Naam van de test</w:t>
+            </w:r>
+          </w:p>
+        </w:tc>
+        <w:tc>
+          <w:tcPr>
+            <w:tcW w:w="4531" w:type="dxa"/>
+          </w:tcPr>
+          <w:p>
+            <w:r>
+              <w:t>Naam van de tester</w:t>
+            </w:r>
+          </w:p>
+        </w:tc>
+      </w:tr>
+      <w:tr>
+        <w:tc>
+          <w:tcPr>
+            <w:tcW w:w="4531" w:type="dxa"/>
+          </w:tcPr>
+          <w:p/>
+        </w:tc>
+        <w:tc>
+          <w:tcPr>
+            <w:tcW w:w="4531" w:type="dxa"/>
+          </w:tcPr>
+          <w:p/>
+        </w:tc>
+      </w:tr>
+      <w:tr>
+        <w:tc>
+          <w:tcPr>
+            <w:tcW w:w="4531" w:type="dxa"/>
+          </w:tcPr>
+          <w:p/>
+        </w:tc>
+        <w:tc>
+          <w:tcPr>
+            <w:tcW w:w="4531" w:type="dxa"/>
+          </w:tcPr>
+          <w:p/>
+        </w:tc>
+      </w:tr>
+      <w:tr>
+        <w:tc>
+          <w:tcPr>
+            <w:tcW w:w="4531" w:type="dxa"/>
+          </w:tcPr>
+          <w:p/>
+        </w:tc>
+        <w:tc>
+          <w:tcPr>
+            <w:tcW w:w="4531" w:type="dxa"/>
+          </w:tcPr>
+          <w:p/>
+        </w:tc>
+      </w:tr>
+      <w:tr>
+        <w:tc>
+          <w:tcPr>
+            <w:tcW w:w="4531" w:type="dxa"/>
+          </w:tcPr>
+          <w:p/>
+        </w:tc>
+        <w:tc>
+          <w:tcPr>
+            <w:tcW w:w="4531" w:type="dxa"/>
+          </w:tcPr>
+          <w:p/>
+        </w:tc>
+      </w:tr>
+      <w:tr>
+        <w:tc>
+          <w:tcPr>
+            <w:tcW w:w="4531" w:type="dxa"/>
+          </w:tcPr>
+          <w:p/>
+        </w:tc>
+        <w:tc>
+          <w:tcPr>
+            <w:tcW w:w="4531" w:type="dxa"/>
+          </w:tcPr>
+          <w:p/>
+        </w:tc>
+      </w:tr>
+      <w:tr>
+        <w:tc>
+          <w:tcPr>
+            <w:tcW w:w="4531" w:type="dxa"/>
+          </w:tcPr>
+          <w:p/>
+        </w:tc>
+        <w:tc>
+          <w:tcPr>
+            <w:tcW w:w="4531" w:type="dxa"/>
+          </w:tcPr>
+          <w:p/>
+        </w:tc>
+      </w:tr>
+    </w:tbl>
     <w:p/>
     <w:p>
       <w:r>
@@ -22697,7 +22885,7 @@
 </file>
 
 <file path=customXml/itemProps1.xml><?xml version="1.0" encoding="utf-8"?>
-<ds:datastoreItem xmlns:ds="http://schemas.openxmlformats.org/officeDocument/2006/customXml" ds:itemID="{59044E1E-1429-4FA9-868B-DE4B5075B2B8}">
+<ds:datastoreItem xmlns:ds="http://schemas.openxmlformats.org/officeDocument/2006/customXml" ds:itemID="{4AF82B7D-C265-4F7D-AC33-C136ED0446C2}">
   <ds:schemaRefs>
     <ds:schemaRef ds:uri="http://schemas.openxmlformats.org/officeDocument/2006/bibliography"/>
   </ds:schemaRefs>

</xml_diff>